<commit_message>
Informe Retrospectivo del Sprint 3, 4y5
Corresponde al informe de la semana 4 (Sprint 4) y la actualización del informe de la semana 5(Sprint 5 y 6)
</commit_message>
<xml_diff>
--- a/Retrospección Sprint  - Semanal 5.docx
+++ b/Retrospección Sprint  - Semanal 5.docx
@@ -494,39 +494,6 @@
           <w:szCs w:val="20"/>
         </w:rPr>
         <w:t>Acuerdos de equipo actualizados</w:t>
-      </w:r>
-    </w:p>
-    <w:p>
-      <w:pPr>
-        <w:pStyle w:val="Prrafodelista"/>
-        <w:rPr>
-          <w:rFonts w:ascii="Verdana" w:eastAsia="Verdana" w:hAnsi="Verdana" w:cs="Verdana"/>
-          <w:sz w:val="20"/>
-          <w:szCs w:val="20"/>
-        </w:rPr>
-      </w:pPr>
-    </w:p>
-    <w:p>
-      <w:pPr>
-        <w:numPr>
-          <w:ilvl w:val="0"/>
-          <w:numId w:val="1"/>
-        </w:numPr>
-        <w:spacing w:line="240" w:lineRule="auto"/>
-        <w:jc w:val="both"/>
-        <w:rPr>
-          <w:rFonts w:ascii="Verdana" w:eastAsia="Verdana" w:hAnsi="Verdana" w:cs="Verdana"/>
-          <w:sz w:val="20"/>
-          <w:szCs w:val="20"/>
-        </w:rPr>
-      </w:pPr>
-      <w:r>
-        <w:rPr>
-          <w:rFonts w:ascii="Verdana" w:eastAsia="Verdana" w:hAnsi="Verdana" w:cs="Verdana"/>
-          <w:sz w:val="20"/>
-          <w:szCs w:val="20"/>
-        </w:rPr>
-        <w:t>Impedimentos a escalar.</w:t>
       </w:r>
     </w:p>
     <w:p>
@@ -2039,640 +2006,212 @@
           <w:sz w:val="20"/>
           <w:szCs w:val="20"/>
         </w:rPr>
+        <w:t>2.</w:t>
+      </w:r>
+      <w:r>
+        <w:rPr>
+          <w:rFonts w:ascii="Verdana" w:eastAsia="Verdana" w:hAnsi="Verdana" w:cs="Verdana"/>
+          <w:sz w:val="20"/>
+          <w:szCs w:val="20"/>
+        </w:rPr>
+        <w:t xml:space="preserve"> </w:t>
+      </w:r>
+      <w:r>
+        <w:rPr>
+          <w:rFonts w:ascii="Verdana" w:eastAsia="Verdana" w:hAnsi="Verdana" w:cs="Verdana"/>
+          <w:sz w:val="20"/>
+          <w:szCs w:val="20"/>
+        </w:rPr>
+        <w:t xml:space="preserve">No hubo </w:t>
+      </w:r>
+      <w:r>
+        <w:rPr>
+          <w:rFonts w:ascii="Verdana" w:eastAsia="Verdana" w:hAnsi="Verdana" w:cs="Verdana"/>
+          <w:sz w:val="20"/>
+          <w:szCs w:val="20"/>
+        </w:rPr>
+        <w:t xml:space="preserve">retroalimentación, sin embargo, en el foro se recibió buena  calificación por el avance generado. En la reunión con el tutor se muestra el funcionamiento de la aplicación, quedando pendiente por realizar mejoras en función de perfeccionar la navegabilidad en su totalidad. </w:t>
+      </w:r>
+    </w:p>
+    <w:p>
+      <w:pPr>
+        <w:spacing w:line="240" w:lineRule="auto"/>
+        <w:jc w:val="both"/>
+        <w:rPr>
+          <w:rFonts w:ascii="Verdana" w:eastAsia="Verdana" w:hAnsi="Verdana" w:cs="Verdana"/>
+          <w:sz w:val="20"/>
+          <w:szCs w:val="20"/>
+        </w:rPr>
+      </w:pPr>
+      <w:r>
+        <w:rPr>
+          <w:rFonts w:ascii="Verdana" w:eastAsia="Verdana" w:hAnsi="Verdana" w:cs="Verdana"/>
+          <w:sz w:val="20"/>
+          <w:szCs w:val="20"/>
+        </w:rPr>
         <w:lastRenderedPageBreak/>
-        <w:t>2.</w:t>
-      </w:r>
-      <w:r>
-        <w:rPr>
-          <w:rFonts w:ascii="Verdana" w:eastAsia="Verdana" w:hAnsi="Verdana" w:cs="Verdana"/>
-          <w:sz w:val="20"/>
-          <w:szCs w:val="20"/>
-        </w:rPr>
         <w:t xml:space="preserve"> </w:t>
       </w:r>
-      <w:r>
-        <w:rPr>
-          <w:rFonts w:ascii="Verdana" w:eastAsia="Verdana" w:hAnsi="Verdana" w:cs="Verdana"/>
-          <w:sz w:val="20"/>
-          <w:szCs w:val="20"/>
-        </w:rPr>
-        <w:t xml:space="preserve">No hubo </w:t>
-      </w:r>
-      <w:r>
-        <w:rPr>
-          <w:rFonts w:ascii="Verdana" w:eastAsia="Verdana" w:hAnsi="Verdana" w:cs="Verdana"/>
-          <w:sz w:val="20"/>
-          <w:szCs w:val="20"/>
-        </w:rPr>
-        <w:t>retroalimentación, sin embargo, en el foro se recibió buena  calificación por el avance generado. En la reunión con el tutor se muestra el funcionamiento de la aplicación, quedando pendiente por realizar mejoras en función de perfeccionar la navegabilidad en su totalidad</w:t>
+    </w:p>
+    <w:p>
+      <w:pPr>
+        <w:spacing w:line="240" w:lineRule="auto"/>
+        <w:jc w:val="both"/>
+        <w:rPr>
+          <w:rFonts w:ascii="Verdana" w:eastAsia="Verdana" w:hAnsi="Verdana" w:cs="Verdana"/>
+          <w:color w:val="5B9BD5"/>
+          <w:sz w:val="20"/>
+          <w:szCs w:val="20"/>
+        </w:rPr>
+      </w:pPr>
+      <w:r>
+        <w:rPr>
+          <w:rFonts w:ascii="Verdana" w:eastAsia="Verdana" w:hAnsi="Verdana" w:cs="Verdana"/>
+          <w:b/>
+          <w:sz w:val="20"/>
+          <w:szCs w:val="20"/>
+        </w:rPr>
+        <w:t>3</w:t>
+      </w:r>
+      <w:r>
+        <w:rPr>
+          <w:rFonts w:ascii="Verdana" w:eastAsia="Verdana" w:hAnsi="Verdana" w:cs="Verdana"/>
+          <w:sz w:val="20"/>
+          <w:szCs w:val="20"/>
+        </w:rPr>
+        <w:t xml:space="preserve">. </w:t>
+      </w:r>
+      <w:r>
+        <w:rPr>
+          <w:rFonts w:ascii="Verdana" w:eastAsia="Verdana" w:hAnsi="Verdana" w:cs="Verdana"/>
+          <w:sz w:val="20"/>
+          <w:szCs w:val="20"/>
+        </w:rPr>
+        <w:t xml:space="preserve">Las reuniones del equipo Scrum permaneció en su horario habitual demostrando que es una buena práctica por el compromiso del equipo de lograr su objetivo. Los avances y la lluvia de ideas durante el desarrollo permitieron compartir conocimiento con los demás integrantes generando una retroalimentación grupal. </w:t>
+      </w:r>
+    </w:p>
+    <w:p>
+      <w:pPr>
+        <w:spacing w:line="240" w:lineRule="auto"/>
+        <w:jc w:val="both"/>
+        <w:rPr>
+          <w:rFonts w:ascii="Verdana" w:eastAsia="Verdana" w:hAnsi="Verdana" w:cs="Verdana"/>
+          <w:sz w:val="20"/>
+          <w:szCs w:val="20"/>
+        </w:rPr>
+      </w:pPr>
+    </w:p>
+    <w:p>
+      <w:pPr>
+        <w:spacing w:line="240" w:lineRule="auto"/>
+        <w:jc w:val="both"/>
+        <w:rPr>
+          <w:rFonts w:ascii="Verdana" w:eastAsia="Verdana" w:hAnsi="Verdana" w:cs="Verdana"/>
+          <w:sz w:val="20"/>
+          <w:szCs w:val="20"/>
+        </w:rPr>
+      </w:pPr>
+      <w:r>
+        <w:rPr>
+          <w:rFonts w:ascii="Verdana" w:eastAsia="Verdana" w:hAnsi="Verdana" w:cs="Verdana"/>
+          <w:b/>
+          <w:sz w:val="20"/>
+          <w:szCs w:val="20"/>
+        </w:rPr>
+        <w:t>4</w:t>
+      </w:r>
+      <w:r>
+        <w:rPr>
+          <w:rFonts w:ascii="Verdana" w:eastAsia="Verdana" w:hAnsi="Verdana" w:cs="Verdana"/>
+          <w:b/>
+          <w:sz w:val="20"/>
+          <w:szCs w:val="20"/>
+        </w:rPr>
+        <w:t>.</w:t>
+      </w:r>
+      <w:r>
+        <w:rPr>
+          <w:rFonts w:ascii="Verdana" w:eastAsia="Verdana" w:hAnsi="Verdana" w:cs="Verdana"/>
+          <w:sz w:val="20"/>
+          <w:szCs w:val="20"/>
+        </w:rPr>
+        <w:t xml:space="preserve"> </w:t>
+      </w:r>
+      <w:r>
+        <w:rPr>
+          <w:rFonts w:ascii="Verdana" w:eastAsia="Verdana" w:hAnsi="Verdana" w:cs="Verdana"/>
+          <w:sz w:val="20"/>
+          <w:szCs w:val="20"/>
+        </w:rPr>
+        <w:t>No se generaron acuerdos diferentes a los compromisos para el cumplimiento de este Sprint</w:t>
+      </w:r>
+      <w:r>
+        <w:rPr>
+          <w:rFonts w:ascii="Verdana" w:eastAsia="Verdana" w:hAnsi="Verdana" w:cs="Verdana"/>
+          <w:sz w:val="20"/>
+          <w:szCs w:val="20"/>
+        </w:rPr>
+        <w:t>.</w:t>
+      </w:r>
+      <w:r>
+        <w:rPr>
+          <w:rFonts w:ascii="Verdana" w:eastAsia="Verdana" w:hAnsi="Verdana" w:cs="Verdana"/>
+          <w:sz w:val="20"/>
+          <w:szCs w:val="20"/>
+        </w:rPr>
+        <w:t xml:space="preserve"> Se revisa la documentación y los informes que describen el trabajo realizado durante el tiempo de desarrollo y solo deciden la fecha y hora de entrega para la sustentación del proyecto en funcionamiento.</w:t>
+      </w:r>
+    </w:p>
+    <w:p>
+      <w:pPr>
+        <w:spacing w:line="240" w:lineRule="auto"/>
+        <w:jc w:val="both"/>
+        <w:rPr>
+          <w:rFonts w:ascii="Verdana" w:eastAsia="Verdana" w:hAnsi="Verdana" w:cs="Verdana"/>
+          <w:sz w:val="20"/>
+          <w:szCs w:val="20"/>
+        </w:rPr>
+      </w:pPr>
+    </w:p>
+    <w:p>
+      <w:pPr>
+        <w:spacing w:line="240" w:lineRule="auto"/>
+        <w:jc w:val="both"/>
+        <w:rPr>
+          <w:rFonts w:ascii="Verdana" w:eastAsia="Verdana" w:hAnsi="Verdana" w:cs="Verdana"/>
+          <w:sz w:val="20"/>
+          <w:szCs w:val="20"/>
+        </w:rPr>
+      </w:pPr>
+    </w:p>
+    <w:p>
+      <w:pPr>
+        <w:spacing w:line="240" w:lineRule="auto"/>
+        <w:jc w:val="both"/>
+        <w:rPr>
+          <w:rFonts w:ascii="Verdana" w:eastAsia="Verdana" w:hAnsi="Verdana" w:cs="Verdana"/>
+          <w:sz w:val="20"/>
+          <w:szCs w:val="20"/>
+        </w:rPr>
+      </w:pPr>
+      <w:r>
+        <w:rPr>
+          <w:rFonts w:ascii="Verdana" w:eastAsia="Verdana" w:hAnsi="Verdana" w:cs="Verdana"/>
+          <w:sz w:val="20"/>
+          <w:szCs w:val="20"/>
+        </w:rPr>
+        <w:t xml:space="preserve">Con la culminación del desarrollo, solo queda agradecimiento por el conocimiento y aprendizaje compartido con el equipo Scrum para </w:t>
+      </w:r>
+      <w:r>
+        <w:rPr>
+          <w:rFonts w:ascii="Verdana" w:eastAsia="Verdana" w:hAnsi="Verdana" w:cs="Verdana"/>
+          <w:sz w:val="20"/>
+          <w:szCs w:val="20"/>
+        </w:rPr>
+        <w:t>incursionar en un área nueva para los integrantes.</w:t>
       </w:r>
       <w:bookmarkStart w:id="1" w:name="_GoBack"/>
       <w:bookmarkEnd w:id="1"/>
-      <w:r>
-        <w:rPr>
-          <w:rFonts w:ascii="Verdana" w:eastAsia="Verdana" w:hAnsi="Verdana" w:cs="Verdana"/>
-          <w:sz w:val="20"/>
-          <w:szCs w:val="20"/>
-        </w:rPr>
-        <w:t xml:space="preserve">. </w:t>
-      </w:r>
-    </w:p>
-    <w:p>
-      <w:pPr>
-        <w:spacing w:line="240" w:lineRule="auto"/>
-        <w:jc w:val="both"/>
-        <w:rPr>
-          <w:rFonts w:ascii="Verdana" w:eastAsia="Verdana" w:hAnsi="Verdana" w:cs="Verdana"/>
-          <w:sz w:val="20"/>
-          <w:szCs w:val="20"/>
-        </w:rPr>
-      </w:pPr>
-      <w:r>
-        <w:rPr>
-          <w:rFonts w:ascii="Verdana" w:eastAsia="Verdana" w:hAnsi="Verdana" w:cs="Verdana"/>
-          <w:sz w:val="20"/>
-          <w:szCs w:val="20"/>
-        </w:rPr>
-        <w:t xml:space="preserve"> </w:t>
-      </w:r>
-    </w:p>
-    <w:p>
-      <w:pPr>
-        <w:spacing w:line="240" w:lineRule="auto"/>
-        <w:jc w:val="both"/>
-        <w:rPr>
-          <w:rFonts w:ascii="Verdana" w:eastAsia="Verdana" w:hAnsi="Verdana" w:cs="Verdana"/>
-          <w:color w:val="5B9BD5"/>
-          <w:sz w:val="20"/>
-          <w:szCs w:val="20"/>
-        </w:rPr>
-      </w:pPr>
-      <w:r>
-        <w:rPr>
-          <w:rFonts w:ascii="Verdana" w:eastAsia="Verdana" w:hAnsi="Verdana" w:cs="Verdana"/>
-          <w:b/>
-          <w:sz w:val="20"/>
-          <w:szCs w:val="20"/>
-        </w:rPr>
-        <w:t>3</w:t>
-      </w:r>
-      <w:r>
-        <w:rPr>
-          <w:rFonts w:ascii="Verdana" w:eastAsia="Verdana" w:hAnsi="Verdana" w:cs="Verdana"/>
-          <w:sz w:val="20"/>
-          <w:szCs w:val="20"/>
-        </w:rPr>
-        <w:t xml:space="preserve">. </w:t>
-      </w:r>
-      <w:r>
-        <w:rPr>
-          <w:rFonts w:ascii="Verdana" w:eastAsia="Verdana" w:hAnsi="Verdana" w:cs="Verdana"/>
-          <w:sz w:val="20"/>
-          <w:szCs w:val="20"/>
-        </w:rPr>
-        <w:t>Se continúa con las reuniones inmediatamente al finalizar</w:t>
-      </w:r>
-      <w:r>
-        <w:rPr>
-          <w:rFonts w:ascii="Verdana" w:eastAsia="Verdana" w:hAnsi="Verdana" w:cs="Verdana"/>
-          <w:sz w:val="20"/>
-          <w:szCs w:val="20"/>
-        </w:rPr>
-        <w:t xml:space="preserve"> las sesiones de clase sincrónica</w:t>
-      </w:r>
-      <w:r>
-        <w:rPr>
-          <w:rFonts w:ascii="Verdana" w:eastAsia="Verdana" w:hAnsi="Verdana" w:cs="Verdana"/>
-          <w:sz w:val="20"/>
-          <w:szCs w:val="20"/>
-        </w:rPr>
-        <w:t xml:space="preserve"> de programación y los días en que no hay sesión sincrónica se realiza en horas de la noche para contar con la participación de todos los colaboradores.</w:t>
-      </w:r>
-      <w:r>
-        <w:rPr>
-          <w:rFonts w:ascii="Verdana" w:eastAsia="Verdana" w:hAnsi="Verdana" w:cs="Verdana"/>
-          <w:sz w:val="20"/>
-          <w:szCs w:val="20"/>
-        </w:rPr>
-        <w:t xml:space="preserve"> </w:t>
-      </w:r>
-      <w:r>
-        <w:rPr>
-          <w:rFonts w:ascii="Verdana" w:eastAsia="Verdana" w:hAnsi="Verdana" w:cs="Verdana"/>
-          <w:sz w:val="20"/>
-          <w:szCs w:val="20"/>
-        </w:rPr>
-        <w:t>L</w:t>
-      </w:r>
-      <w:r>
-        <w:rPr>
-          <w:rFonts w:ascii="Verdana" w:eastAsia="Verdana" w:hAnsi="Verdana" w:cs="Verdana"/>
-          <w:sz w:val="20"/>
-          <w:szCs w:val="20"/>
-        </w:rPr>
-        <w:t xml:space="preserve">a grabación </w:t>
-      </w:r>
-      <w:r>
-        <w:rPr>
-          <w:rFonts w:ascii="Verdana" w:eastAsia="Verdana" w:hAnsi="Verdana" w:cs="Verdana"/>
-          <w:sz w:val="20"/>
-          <w:szCs w:val="20"/>
-        </w:rPr>
-        <w:t>continúa</w:t>
-      </w:r>
-      <w:r>
-        <w:rPr>
-          <w:rFonts w:ascii="Verdana" w:eastAsia="Verdana" w:hAnsi="Verdana" w:cs="Verdana"/>
-          <w:sz w:val="20"/>
-          <w:szCs w:val="20"/>
-        </w:rPr>
-        <w:t xml:space="preserve"> </w:t>
-      </w:r>
-      <w:r>
-        <w:rPr>
-          <w:rFonts w:ascii="Verdana" w:eastAsia="Verdana" w:hAnsi="Verdana" w:cs="Verdana"/>
-          <w:sz w:val="20"/>
-          <w:szCs w:val="20"/>
-        </w:rPr>
-        <w:t>reposa</w:t>
-      </w:r>
-      <w:r>
-        <w:rPr>
-          <w:rFonts w:ascii="Verdana" w:eastAsia="Verdana" w:hAnsi="Verdana" w:cs="Verdana"/>
-          <w:sz w:val="20"/>
-          <w:szCs w:val="20"/>
-        </w:rPr>
-        <w:t>ndo</w:t>
-      </w:r>
-      <w:r>
-        <w:rPr>
-          <w:rFonts w:ascii="Verdana" w:eastAsia="Verdana" w:hAnsi="Verdana" w:cs="Verdana"/>
-          <w:sz w:val="20"/>
-          <w:szCs w:val="20"/>
-        </w:rPr>
-        <w:t xml:space="preserve"> en </w:t>
-      </w:r>
-      <w:r>
-        <w:rPr>
-          <w:rFonts w:ascii="Verdana" w:eastAsia="Verdana" w:hAnsi="Verdana" w:cs="Verdana"/>
-          <w:sz w:val="20"/>
-          <w:szCs w:val="20"/>
-        </w:rPr>
-        <w:t xml:space="preserve">el repositorio </w:t>
-      </w:r>
-      <w:r>
-        <w:rPr>
-          <w:rFonts w:ascii="Verdana" w:eastAsia="Verdana" w:hAnsi="Verdana" w:cs="Verdana"/>
-          <w:sz w:val="20"/>
-          <w:szCs w:val="20"/>
-        </w:rPr>
-        <w:t>D</w:t>
-      </w:r>
-      <w:r>
-        <w:rPr>
-          <w:rFonts w:ascii="Verdana" w:eastAsia="Verdana" w:hAnsi="Verdana" w:cs="Verdana"/>
-          <w:sz w:val="20"/>
-          <w:szCs w:val="20"/>
-        </w:rPr>
-        <w:t>ev</w:t>
-      </w:r>
-      <w:r>
-        <w:rPr>
-          <w:rFonts w:ascii="Verdana" w:eastAsia="Verdana" w:hAnsi="Verdana" w:cs="Verdana"/>
-          <w:sz w:val="20"/>
-          <w:szCs w:val="20"/>
-        </w:rPr>
-        <w:t>O</w:t>
-      </w:r>
-      <w:r>
-        <w:rPr>
-          <w:rFonts w:ascii="Verdana" w:eastAsia="Verdana" w:hAnsi="Verdana" w:cs="Verdana"/>
-          <w:sz w:val="20"/>
-          <w:szCs w:val="20"/>
-        </w:rPr>
-        <w:t>ps</w:t>
-      </w:r>
-      <w:r>
-        <w:rPr>
-          <w:rFonts w:ascii="Verdana" w:eastAsia="Verdana" w:hAnsi="Verdana" w:cs="Verdana"/>
-          <w:sz w:val="20"/>
-          <w:szCs w:val="20"/>
-        </w:rPr>
-        <w:t xml:space="preserve"> p</w:t>
-      </w:r>
-      <w:r>
-        <w:rPr>
-          <w:rFonts w:ascii="Verdana" w:eastAsia="Verdana" w:hAnsi="Verdana" w:cs="Verdana"/>
-          <w:sz w:val="20"/>
-          <w:szCs w:val="20"/>
-        </w:rPr>
-        <w:t>ermitiendo poder</w:t>
-      </w:r>
-      <w:r>
-        <w:rPr>
-          <w:rFonts w:ascii="Verdana" w:eastAsia="Verdana" w:hAnsi="Verdana" w:cs="Verdana"/>
-          <w:sz w:val="20"/>
-          <w:szCs w:val="20"/>
-        </w:rPr>
-        <w:t xml:space="preserve"> revisar</w:t>
-      </w:r>
-      <w:r>
-        <w:rPr>
-          <w:rFonts w:ascii="Verdana" w:eastAsia="Verdana" w:hAnsi="Verdana" w:cs="Verdana"/>
-          <w:sz w:val="20"/>
-          <w:szCs w:val="20"/>
-        </w:rPr>
-        <w:t>la en caso de ser  necesario</w:t>
-      </w:r>
-      <w:r>
-        <w:rPr>
-          <w:rFonts w:ascii="Verdana" w:eastAsia="Verdana" w:hAnsi="Verdana" w:cs="Verdana"/>
-          <w:sz w:val="20"/>
-          <w:szCs w:val="20"/>
-        </w:rPr>
-        <w:t>.</w:t>
-      </w:r>
-    </w:p>
-    <w:p>
-      <w:pPr>
-        <w:spacing w:line="240" w:lineRule="auto"/>
-        <w:jc w:val="both"/>
-        <w:rPr>
-          <w:rFonts w:ascii="Verdana" w:eastAsia="Verdana" w:hAnsi="Verdana" w:cs="Verdana"/>
-          <w:sz w:val="20"/>
-          <w:szCs w:val="20"/>
-        </w:rPr>
-      </w:pPr>
-    </w:p>
-    <w:p>
-      <w:pPr>
-        <w:spacing w:line="240" w:lineRule="auto"/>
-        <w:jc w:val="both"/>
-        <w:rPr>
-          <w:rFonts w:ascii="Verdana" w:eastAsia="Verdana" w:hAnsi="Verdana" w:cs="Verdana"/>
-          <w:sz w:val="20"/>
-          <w:szCs w:val="20"/>
-        </w:rPr>
-      </w:pPr>
-    </w:p>
-    <w:p>
-      <w:pPr>
-        <w:spacing w:line="240" w:lineRule="auto"/>
-        <w:jc w:val="both"/>
-        <w:rPr>
-          <w:rFonts w:ascii="Verdana" w:eastAsia="Verdana" w:hAnsi="Verdana" w:cs="Verdana"/>
-          <w:sz w:val="20"/>
-          <w:szCs w:val="20"/>
-        </w:rPr>
-      </w:pPr>
-      <w:r>
-        <w:rPr>
-          <w:rFonts w:ascii="Verdana" w:eastAsia="Verdana" w:hAnsi="Verdana" w:cs="Verdana"/>
-          <w:b/>
-          <w:sz w:val="20"/>
-          <w:szCs w:val="20"/>
-        </w:rPr>
-        <w:t>4</w:t>
-      </w:r>
-      <w:r>
-        <w:rPr>
-          <w:rFonts w:ascii="Verdana" w:eastAsia="Verdana" w:hAnsi="Verdana" w:cs="Verdana"/>
-          <w:b/>
-          <w:sz w:val="20"/>
-          <w:szCs w:val="20"/>
-        </w:rPr>
-        <w:t>.</w:t>
-      </w:r>
-      <w:r>
-        <w:rPr>
-          <w:rFonts w:ascii="Verdana" w:eastAsia="Verdana" w:hAnsi="Verdana" w:cs="Verdana"/>
-          <w:sz w:val="20"/>
-          <w:szCs w:val="20"/>
-        </w:rPr>
-        <w:t xml:space="preserve"> </w:t>
-      </w:r>
-      <w:r>
-        <w:rPr>
-          <w:rFonts w:ascii="Verdana" w:eastAsia="Verdana" w:hAnsi="Verdana" w:cs="Verdana"/>
-          <w:sz w:val="20"/>
-          <w:szCs w:val="20"/>
-        </w:rPr>
-        <w:t xml:space="preserve">La participación del equipo en simultáneo </w:t>
-      </w:r>
-      <w:r>
-        <w:rPr>
-          <w:rFonts w:ascii="Verdana" w:eastAsia="Verdana" w:hAnsi="Verdana" w:cs="Verdana"/>
-          <w:sz w:val="20"/>
-          <w:szCs w:val="20"/>
-        </w:rPr>
-        <w:t>se continúa haciendo</w:t>
-      </w:r>
-      <w:r>
-        <w:rPr>
-          <w:rFonts w:ascii="Verdana" w:eastAsia="Verdana" w:hAnsi="Verdana" w:cs="Verdana"/>
-          <w:sz w:val="20"/>
-          <w:szCs w:val="20"/>
-        </w:rPr>
-        <w:t>,</w:t>
-      </w:r>
-      <w:r>
-        <w:rPr>
-          <w:rFonts w:ascii="Verdana" w:eastAsia="Verdana" w:hAnsi="Verdana" w:cs="Verdana"/>
-          <w:sz w:val="20"/>
-          <w:szCs w:val="20"/>
-        </w:rPr>
-        <w:t xml:space="preserve"> </w:t>
-      </w:r>
-      <w:r>
-        <w:rPr>
-          <w:rFonts w:ascii="Verdana" w:eastAsia="Verdana" w:hAnsi="Verdana" w:cs="Verdana"/>
-          <w:sz w:val="20"/>
-          <w:szCs w:val="20"/>
-        </w:rPr>
-        <w:t>aportando</w:t>
-      </w:r>
-      <w:r>
-        <w:rPr>
-          <w:rFonts w:ascii="Verdana" w:eastAsia="Verdana" w:hAnsi="Verdana" w:cs="Verdana"/>
-          <w:sz w:val="20"/>
-          <w:szCs w:val="20"/>
-        </w:rPr>
-        <w:t xml:space="preserve"> </w:t>
-      </w:r>
-      <w:r>
-        <w:rPr>
-          <w:rFonts w:ascii="Verdana" w:eastAsia="Verdana" w:hAnsi="Verdana" w:cs="Verdana"/>
-          <w:sz w:val="20"/>
-          <w:szCs w:val="20"/>
-        </w:rPr>
-        <w:t>a</w:t>
-      </w:r>
-      <w:r>
-        <w:rPr>
-          <w:rFonts w:ascii="Verdana" w:eastAsia="Verdana" w:hAnsi="Verdana" w:cs="Verdana"/>
-          <w:sz w:val="20"/>
-          <w:szCs w:val="20"/>
-        </w:rPr>
-        <w:t>l desarrollo de las historias de usuario</w:t>
-      </w:r>
-      <w:r>
-        <w:rPr>
-          <w:rFonts w:ascii="Verdana" w:eastAsia="Verdana" w:hAnsi="Verdana" w:cs="Verdana"/>
-          <w:sz w:val="20"/>
-          <w:szCs w:val="20"/>
-        </w:rPr>
-        <w:t xml:space="preserve"> y a los posibles rediseños que surjan para el mejoramiento del proyecto</w:t>
-      </w:r>
-      <w:r>
-        <w:rPr>
-          <w:rFonts w:ascii="Verdana" w:eastAsia="Verdana" w:hAnsi="Verdana" w:cs="Verdana"/>
-          <w:sz w:val="20"/>
-          <w:szCs w:val="20"/>
-        </w:rPr>
-        <w:t>.</w:t>
-      </w:r>
-    </w:p>
-    <w:p>
-      <w:pPr>
-        <w:spacing w:line="240" w:lineRule="auto"/>
-        <w:jc w:val="both"/>
-        <w:rPr>
-          <w:rFonts w:ascii="Verdana" w:eastAsia="Verdana" w:hAnsi="Verdana" w:cs="Verdana"/>
-          <w:sz w:val="20"/>
-          <w:szCs w:val="20"/>
-        </w:rPr>
-      </w:pPr>
-      <w:r>
-        <w:rPr>
-          <w:rFonts w:ascii="Verdana" w:eastAsia="Verdana" w:hAnsi="Verdana" w:cs="Verdana"/>
-          <w:sz w:val="20"/>
-          <w:szCs w:val="20"/>
-        </w:rPr>
-        <w:t>Cada colaborador fuera del compromiso semanal, desarrolla un aporte para la actualización documental el cual incrementa a medida que toma forma el aplicativo.</w:t>
-      </w:r>
-    </w:p>
-    <w:p>
-      <w:pPr>
-        <w:spacing w:line="240" w:lineRule="auto"/>
-        <w:jc w:val="both"/>
-        <w:rPr>
-          <w:rFonts w:ascii="Verdana" w:eastAsia="Verdana" w:hAnsi="Verdana" w:cs="Verdana"/>
-          <w:sz w:val="20"/>
-          <w:szCs w:val="20"/>
-        </w:rPr>
-      </w:pPr>
-    </w:p>
-    <w:p>
-      <w:pPr>
-        <w:spacing w:line="240" w:lineRule="auto"/>
-        <w:jc w:val="both"/>
-        <w:rPr>
-          <w:rFonts w:ascii="Verdana" w:eastAsia="Verdana" w:hAnsi="Verdana" w:cs="Verdana"/>
-          <w:sz w:val="20"/>
-          <w:szCs w:val="20"/>
-        </w:rPr>
-      </w:pPr>
-      <w:r>
-        <w:rPr>
-          <w:rFonts w:ascii="Verdana" w:eastAsia="Verdana" w:hAnsi="Verdana" w:cs="Verdana"/>
-          <w:b/>
-          <w:sz w:val="20"/>
-          <w:szCs w:val="20"/>
-        </w:rPr>
-        <w:t>5.</w:t>
-      </w:r>
-      <w:r>
-        <w:rPr>
-          <w:rFonts w:ascii="Verdana" w:eastAsia="Verdana" w:hAnsi="Verdana" w:cs="Verdana"/>
-          <w:sz w:val="20"/>
-          <w:szCs w:val="20"/>
-        </w:rPr>
-        <w:t xml:space="preserve"> </w:t>
-      </w:r>
-      <w:r>
-        <w:rPr>
-          <w:rFonts w:ascii="Verdana" w:eastAsia="Verdana" w:hAnsi="Verdana" w:cs="Verdana"/>
-          <w:sz w:val="20"/>
-          <w:szCs w:val="20"/>
-        </w:rPr>
-        <w:t xml:space="preserve">El cambio del </w:t>
-      </w:r>
-      <w:proofErr w:type="spellStart"/>
-      <w:r>
-        <w:rPr>
-          <w:rFonts w:ascii="Verdana" w:eastAsia="Verdana" w:hAnsi="Verdana" w:cs="Verdana"/>
-          <w:sz w:val="20"/>
-          <w:szCs w:val="20"/>
-        </w:rPr>
-        <w:t>stack</w:t>
-      </w:r>
-      <w:proofErr w:type="spellEnd"/>
-      <w:r>
-        <w:rPr>
-          <w:rFonts w:ascii="Verdana" w:eastAsia="Verdana" w:hAnsi="Verdana" w:cs="Verdana"/>
-          <w:sz w:val="20"/>
-          <w:szCs w:val="20"/>
-        </w:rPr>
-        <w:t xml:space="preserve"> tecnológico </w:t>
-      </w:r>
-      <w:r>
-        <w:rPr>
-          <w:rFonts w:ascii="Verdana" w:eastAsia="Verdana" w:hAnsi="Verdana" w:cs="Verdana"/>
-          <w:sz w:val="20"/>
-          <w:szCs w:val="20"/>
-        </w:rPr>
-        <w:t xml:space="preserve">MERN </w:t>
-      </w:r>
-      <w:r>
-        <w:rPr>
-          <w:rFonts w:ascii="Verdana" w:eastAsia="Verdana" w:hAnsi="Verdana" w:cs="Verdana"/>
-          <w:sz w:val="20"/>
-          <w:szCs w:val="20"/>
-        </w:rPr>
-        <w:t xml:space="preserve">sugiere un cambio en la forma de </w:t>
-      </w:r>
-      <w:r>
-        <w:rPr>
-          <w:rFonts w:ascii="Verdana" w:eastAsia="Verdana" w:hAnsi="Verdana" w:cs="Verdana"/>
-          <w:sz w:val="20"/>
-          <w:szCs w:val="20"/>
-        </w:rPr>
-        <w:t xml:space="preserve">ejecutar </w:t>
-      </w:r>
-      <w:r>
-        <w:rPr>
-          <w:rFonts w:ascii="Verdana" w:eastAsia="Verdana" w:hAnsi="Verdana" w:cs="Verdana"/>
-          <w:sz w:val="20"/>
-          <w:szCs w:val="20"/>
-        </w:rPr>
-        <w:t xml:space="preserve">los comandos utilizados; </w:t>
-      </w:r>
-      <w:r>
-        <w:rPr>
-          <w:rFonts w:ascii="Verdana" w:eastAsia="Verdana" w:hAnsi="Verdana" w:cs="Verdana"/>
-          <w:sz w:val="20"/>
-          <w:szCs w:val="20"/>
-        </w:rPr>
-        <w:t>e</w:t>
-      </w:r>
-      <w:r>
-        <w:rPr>
-          <w:rFonts w:ascii="Verdana" w:eastAsia="Verdana" w:hAnsi="Verdana" w:cs="Verdana"/>
-          <w:sz w:val="20"/>
-          <w:szCs w:val="20"/>
-        </w:rPr>
-        <w:t>l</w:t>
-      </w:r>
-      <w:r>
-        <w:rPr>
-          <w:rFonts w:ascii="Verdana" w:eastAsia="Verdana" w:hAnsi="Verdana" w:cs="Verdana"/>
-          <w:sz w:val="20"/>
-          <w:szCs w:val="20"/>
-        </w:rPr>
-        <w:t xml:space="preserve"> lenguaje utilizado para l</w:t>
-      </w:r>
-      <w:r>
-        <w:rPr>
-          <w:rFonts w:ascii="Verdana" w:eastAsia="Verdana" w:hAnsi="Verdana" w:cs="Verdana"/>
-          <w:sz w:val="20"/>
-          <w:szCs w:val="20"/>
-        </w:rPr>
-        <w:t xml:space="preserve">as </w:t>
-      </w:r>
-      <w:r>
-        <w:rPr>
-          <w:rFonts w:ascii="Verdana" w:eastAsia="Verdana" w:hAnsi="Verdana" w:cs="Verdana"/>
-          <w:sz w:val="20"/>
-          <w:szCs w:val="20"/>
-        </w:rPr>
-        <w:t xml:space="preserve">interfaces de usuario en </w:t>
-      </w:r>
-      <w:proofErr w:type="spellStart"/>
-      <w:r>
-        <w:rPr>
-          <w:rFonts w:ascii="Verdana" w:eastAsia="Verdana" w:hAnsi="Verdana" w:cs="Verdana"/>
-          <w:sz w:val="20"/>
-          <w:szCs w:val="20"/>
-        </w:rPr>
-        <w:t>React</w:t>
-      </w:r>
-      <w:proofErr w:type="spellEnd"/>
-      <w:r>
-        <w:rPr>
-          <w:rFonts w:ascii="Verdana" w:eastAsia="Verdana" w:hAnsi="Verdana" w:cs="Verdana"/>
-          <w:sz w:val="20"/>
-          <w:szCs w:val="20"/>
-        </w:rPr>
-        <w:t xml:space="preserve"> implica el uso de unos eventos que requieren de estudio y entendimiento para su uso.</w:t>
-      </w:r>
-    </w:p>
-    <w:p>
-      <w:pPr>
-        <w:spacing w:line="240" w:lineRule="auto"/>
-        <w:jc w:val="both"/>
-        <w:rPr>
-          <w:rFonts w:ascii="Verdana" w:eastAsia="Verdana" w:hAnsi="Verdana" w:cs="Verdana"/>
-          <w:sz w:val="20"/>
-          <w:szCs w:val="20"/>
-        </w:rPr>
-      </w:pPr>
-    </w:p>
-    <w:p>
-      <w:pPr>
-        <w:spacing w:line="240" w:lineRule="auto"/>
-        <w:jc w:val="both"/>
-        <w:rPr>
-          <w:rFonts w:ascii="Verdana" w:eastAsia="Verdana" w:hAnsi="Verdana" w:cs="Verdana"/>
-          <w:sz w:val="20"/>
-          <w:szCs w:val="20"/>
-        </w:rPr>
-      </w:pPr>
-      <w:r>
-        <w:rPr>
-          <w:rFonts w:ascii="Verdana" w:eastAsia="Verdana" w:hAnsi="Verdana" w:cs="Verdana"/>
-          <w:sz w:val="20"/>
-          <w:szCs w:val="20"/>
-        </w:rPr>
-        <w:t>Nos compartimos link de algunas web que explican su uso, c</w:t>
-      </w:r>
-      <w:r>
-        <w:rPr>
-          <w:rFonts w:ascii="Verdana" w:eastAsia="Verdana" w:hAnsi="Verdana" w:cs="Verdana"/>
-          <w:sz w:val="20"/>
-          <w:szCs w:val="20"/>
-        </w:rPr>
-        <w:t xml:space="preserve">omo resultado de la </w:t>
-      </w:r>
-      <w:r>
-        <w:rPr>
-          <w:rFonts w:ascii="Verdana" w:eastAsia="Verdana" w:hAnsi="Verdana" w:cs="Verdana"/>
-          <w:sz w:val="20"/>
-          <w:szCs w:val="20"/>
-        </w:rPr>
-        <w:t>investigación se logra el funcionamiento de la persistencia y de la interacción entre el usuario de la aplicación.</w:t>
-      </w:r>
-    </w:p>
-    <w:p>
-      <w:pPr>
-        <w:spacing w:line="240" w:lineRule="auto"/>
-        <w:jc w:val="both"/>
-        <w:rPr>
-          <w:rFonts w:ascii="Verdana" w:eastAsia="Verdana" w:hAnsi="Verdana" w:cs="Verdana"/>
-          <w:sz w:val="20"/>
-          <w:szCs w:val="20"/>
-        </w:rPr>
-      </w:pPr>
-    </w:p>
-    <w:p>
-      <w:pPr>
-        <w:spacing w:line="240" w:lineRule="auto"/>
-        <w:jc w:val="both"/>
-        <w:rPr>
-          <w:rFonts w:ascii="Verdana" w:eastAsia="Verdana" w:hAnsi="Verdana" w:cs="Verdana"/>
-          <w:sz w:val="20"/>
-          <w:szCs w:val="20"/>
-        </w:rPr>
-      </w:pPr>
     </w:p>
     <w:p>
       <w:pPr>

</xml_diff>